<commit_message>
added karma unit testing
</commit_message>
<xml_diff>
--- a/doc/specs.docx
+++ b/doc/specs.docx
@@ -1,6 +1,6 @@
 
 <file path=word/document.xml><?xml version="1.0" encoding="utf-8"?>
-<w:document xmlns:wpc="http://schemas.microsoft.com/office/word/2010/wordprocessingCanvas" xmlns:cx="http://schemas.microsoft.com/office/drawing/2014/chartex" xmlns:cx1="http://schemas.microsoft.com/office/drawing/2015/9/8/chartex" xmlns:mc="http://schemas.openxmlformats.org/markup-compatibility/2006" xmlns:o="urn:schemas-microsoft-com:office:office" xmlns:r="http://schemas.openxmlformats.org/officeDocument/2006/relationships" xmlns:m="http://schemas.openxmlformats.org/officeDocument/2006/math" xmlns:v="urn:schemas-microsoft-com:vml" xmlns:wp14="http://schemas.microsoft.com/office/word/2010/wordprocessingDrawing" xmlns:wp="http://schemas.openxmlformats.org/drawingml/2006/wordprocessingDrawing" xmlns:w10="urn:schemas-microsoft-com:office:word" xmlns:w="http://schemas.openxmlformats.org/wordprocessingml/2006/main" xmlns:w14="http://schemas.microsoft.com/office/word/2010/wordml" xmlns:w15="http://schemas.microsoft.com/office/word/2012/wordml" xmlns:w16se="http://schemas.microsoft.com/office/word/2015/wordml/symex" xmlns:wpg="http://schemas.microsoft.com/office/word/2010/wordprocessingGroup" xmlns:wpi="http://schemas.microsoft.com/office/word/2010/wordprocessingInk" xmlns:wne="http://schemas.microsoft.com/office/word/2006/wordml" xmlns:wps="http://schemas.microsoft.com/office/word/2010/wordprocessingShape" mc:Ignorable="w14 w15 w16se wp14">
+<w:document xmlns:wpc="http://schemas.microsoft.com/office/word/2010/wordprocessingCanvas" xmlns:cx="http://schemas.microsoft.com/office/drawing/2014/chartex" xmlns:cx1="http://schemas.microsoft.com/office/drawing/2015/9/8/chartex" xmlns:cx2="http://schemas.microsoft.com/office/drawing/2015/10/21/chartex" xmlns:mc="http://schemas.openxmlformats.org/markup-compatibility/2006" xmlns:o="urn:schemas-microsoft-com:office:office" xmlns:r="http://schemas.openxmlformats.org/officeDocument/2006/relationships" xmlns:m="http://schemas.openxmlformats.org/officeDocument/2006/math" xmlns:v="urn:schemas-microsoft-com:vml" xmlns:wp14="http://schemas.microsoft.com/office/word/2010/wordprocessingDrawing" xmlns:wp="http://schemas.openxmlformats.org/drawingml/2006/wordprocessingDrawing" xmlns:w10="urn:schemas-microsoft-com:office:word" xmlns:w="http://schemas.openxmlformats.org/wordprocessingml/2006/main" xmlns:w14="http://schemas.microsoft.com/office/word/2010/wordml" xmlns:w15="http://schemas.microsoft.com/office/word/2012/wordml" xmlns:w16se="http://schemas.microsoft.com/office/word/2015/wordml/symex" xmlns:wpg="http://schemas.microsoft.com/office/word/2010/wordprocessingGroup" xmlns:wpi="http://schemas.microsoft.com/office/word/2010/wordprocessingInk" xmlns:wne="http://schemas.microsoft.com/office/word/2006/wordml" xmlns:wps="http://schemas.microsoft.com/office/word/2010/wordprocessingShape" mc:Ignorable="w14 w15 w16se wp14">
   <w:body>
     <w:p>
       <w:pPr>
@@ -100,7 +100,15 @@
         <w:spacing w:after="0"/>
       </w:pPr>
       <w:r>
-        <w:t>The requirements is all about the “What”… The document should introduce your project. It should give an overall description of the project, scope of the work, and list a few requirements, project outcomes etc.  that are expected to be met in the course of the project. There may also be a management overview and indicative timeline for the project.</w:t>
+        <w:t>The requirements is all about the “</w:t>
+      </w:r>
+      <w:proofErr w:type="gramStart"/>
+      <w:r>
+        <w:t>What”…</w:t>
+      </w:r>
+      <w:proofErr w:type="gramEnd"/>
+      <w:r>
+        <w:t xml:space="preserve"> The document should introduce your project. It should give an overall description of the project, scope of the work, and list a few requirements, project outcomes etc.  that are expected to be met in the course of the project. There may also be a management overview and indicative timeline for the project.</w:t>
       </w:r>
     </w:p>
     <w:p>
@@ -141,10 +149,19 @@
         <w:spacing w:after="0"/>
       </w:pPr>
       <w:r>
-        <w:t>I will take screen shots,</w:t>
-      </w:r>
-      <w:r>
-        <w:t xml:space="preserve"> write comments and create tutorials/instructions how to set up a single page web app with Node, Angular and have a database attached.</w:t>
+        <w:t>I will take screen</w:t>
+      </w:r>
+      <w:r>
+        <w:t>shots,</w:t>
+      </w:r>
+      <w:r>
+        <w:t xml:space="preserve"> write comments and create tutorials/instructions how to set up a single</w:t>
+      </w:r>
+      <w:r>
+        <w:t xml:space="preserve"> page web app with Node, Angular, database, Automation and CI</w:t>
+      </w:r>
+      <w:r>
+        <w:t>.</w:t>
       </w:r>
     </w:p>
     <w:p>
@@ -161,7 +178,7 @@
         <w:t xml:space="preserve"> bringing the app to production, using Continuous Integration, Source Control, Testing and Metrics</w:t>
       </w:r>
       <w:r>
-        <w:t>, good and bad practices etc</w:t>
+        <w:t>, good and bad practices</w:t>
       </w:r>
       <w:r>
         <w:t>.</w:t>
@@ -218,15 +235,63 @@
         <w:spacing w:after="0"/>
       </w:pPr>
       <w:r>
-        <w:t>IBM “An in house training end to end app for new teams, new employee’s or people who are new to Angular &amp; Node”</w:t>
-      </w:r>
-    </w:p>
-    <w:p>
-      <w:pPr>
-        <w:spacing w:after="0"/>
-      </w:pPr>
-      <w:r>
-        <w:t>College “Training material to go help students along with a whole end to end software engineering project. To help students understand and learn, as the semester is very short and hard to fit so much in.</w:t>
+        <w:t xml:space="preserve">College </w:t>
+      </w:r>
+    </w:p>
+    <w:p>
+      <w:pPr>
+        <w:spacing w:after="0"/>
+      </w:pPr>
+      <w:r>
+        <w:t>“Training material to go help</w:t>
+      </w:r>
+      <w:r>
+        <w:t xml:space="preserve"> guide</w:t>
+      </w:r>
+      <w:r>
+        <w:t xml:space="preserve"> students along with </w:t>
+      </w:r>
+      <w:r>
+        <w:t>an</w:t>
+      </w:r>
+      <w:r>
+        <w:t xml:space="preserve"> end to end software engineering project. To help students understand and learn, as the semester is very short and hard to fit so much in.</w:t>
+      </w:r>
+      <w:r>
+        <w:t>”</w:t>
+      </w:r>
+    </w:p>
+    <w:p>
+      <w:pPr>
+        <w:spacing w:after="0"/>
+      </w:pPr>
+    </w:p>
+    <w:p>
+      <w:pPr>
+        <w:spacing w:after="0"/>
+      </w:pPr>
+      <w:r>
+        <w:t xml:space="preserve">IBM </w:t>
+      </w:r>
+    </w:p>
+    <w:p>
+      <w:pPr>
+        <w:spacing w:after="0"/>
+      </w:pPr>
+      <w:r>
+        <w:t xml:space="preserve">“An in house training end to end app for new </w:t>
+      </w:r>
+      <w:r>
+        <w:t>developer(s)/</w:t>
+      </w:r>
+      <w:r>
+        <w:t>team</w:t>
+      </w:r>
+      <w:r>
+        <w:t>(s)</w:t>
+      </w:r>
+      <w:r>
+        <w:t>, new employee’s or people who are new to Angular &amp; Node”</w:t>
       </w:r>
     </w:p>
     <w:p>
@@ -272,6 +337,19 @@
       <w:pPr>
         <w:spacing w:after="0"/>
       </w:pPr>
+      <w:r>
+        <w:t>An opportunity of this is for new developers/teams or even students struggling to understand the software engineering concepts to be brought up to speed by following a tutorial and instructions on how to get an app up and running from scratch.</w:t>
+      </w:r>
+    </w:p>
+    <w:p>
+      <w:pPr>
+        <w:spacing w:after="0"/>
+      </w:pPr>
+    </w:p>
+    <w:p>
+      <w:pPr>
+        <w:spacing w:after="0"/>
+      </w:pPr>
     </w:p>
     <w:p>
       <w:pPr>
@@ -294,107 +372,77 @@
         <w:spacing w:after="0"/>
       </w:pPr>
       <w:r>
-        <w:t xml:space="preserve">To Have a complete end to end tutorial/instructions of a single page Node &amp; Angular </w:t>
-      </w:r>
-      <w:r>
-        <w:t>web app, with explinations of how to create it, set up continuous integration and automated testing.</w:t>
-      </w:r>
-    </w:p>
-    <w:p>
-      <w:pPr>
-        <w:spacing w:after="0"/>
-      </w:pPr>
-    </w:p>
-    <w:p>
-      <w:pPr>
-        <w:spacing w:after="0"/>
-      </w:pPr>
-    </w:p>
-    <w:p>
-      <w:pPr>
-        <w:spacing w:after="0"/>
-        <w:rPr>
-          <w:b/>
-          <w:color w:val="FF0000"/>
-        </w:rPr>
-      </w:pPr>
-      <w:r>
-        <w:rPr>
-          <w:b/>
-          <w:color w:val="FF0000"/>
-        </w:rPr>
-        <w:t xml:space="preserve">5. PROJECT OBJECTIVES </w:t>
-      </w:r>
-    </w:p>
-    <w:p>
-      <w:pPr>
-        <w:spacing w:after="0"/>
-      </w:pPr>
-      <w:r>
-        <w:t>Create a Node Server</w:t>
-      </w:r>
-    </w:p>
-    <w:p>
-      <w:pPr>
-        <w:spacing w:after="0"/>
-      </w:pPr>
-      <w:r>
-        <w:t>Create a single page angular app</w:t>
-      </w:r>
-    </w:p>
-    <w:p>
-      <w:pPr>
-        <w:spacing w:after="0"/>
-      </w:pPr>
-      <w:r>
-        <w:t>Connect to a database</w:t>
-      </w:r>
-    </w:p>
-    <w:p>
-      <w:pPr>
-        <w:spacing w:after="0"/>
-      </w:pPr>
-      <w:r>
-        <w:t>Set up test automation unit and end to end</w:t>
-      </w:r>
-    </w:p>
-    <w:p>
-      <w:pPr>
-        <w:spacing w:after="0"/>
-      </w:pPr>
-      <w:r>
-        <w:t>Set up Task runners for building, publishing app, running tests</w:t>
-      </w:r>
-    </w:p>
-    <w:p>
-      <w:pPr>
-        <w:spacing w:after="0"/>
-      </w:pPr>
-      <w:r>
-        <w:t>Host app somewhere (college?)</w:t>
-      </w:r>
-    </w:p>
-    <w:p>
-      <w:pPr>
-        <w:spacing w:after="0"/>
-      </w:pPr>
-      <w:r>
-        <w:t xml:space="preserve">Use </w:t>
-      </w:r>
-      <w:r>
-        <w:t>Continuous</w:t>
-      </w:r>
-      <w:r>
-        <w:t xml:space="preserve"> integration (Jenkins to preform builds)</w:t>
-      </w:r>
-    </w:p>
-    <w:p>
-      <w:pPr>
-        <w:spacing w:after="0"/>
-      </w:pPr>
-      <w:r>
-        <w:br w:type="page"/>
-      </w:r>
+        <w:t>To h</w:t>
+      </w:r>
+      <w:r>
+        <w:t xml:space="preserve">ave a complete end to end tutorial/instructions of a single page Node &amp; Angular </w:t>
+      </w:r>
+      <w:r>
+        <w:t xml:space="preserve">web app, with </w:t>
+      </w:r>
+      <w:r>
+        <w:t>explanations</w:t>
+      </w:r>
+      <w:r>
+        <w:t xml:space="preserve"> of how to create it, set up continuous integration</w:t>
+      </w:r>
+      <w:r>
+        <w:t>, deployment</w:t>
+      </w:r>
+      <w:r>
+        <w:t xml:space="preserve"> and automated testing</w:t>
+      </w:r>
+      <w:r>
+        <w:t xml:space="preserve"> and metrics</w:t>
+      </w:r>
+      <w:r>
+        <w:t>.</w:t>
+      </w:r>
+    </w:p>
+    <w:p>
+      <w:pPr>
+        <w:spacing w:after="0"/>
+      </w:pPr>
+    </w:p>
+    <w:p>
+      <w:pPr>
+        <w:spacing w:after="0"/>
+      </w:pPr>
+    </w:p>
+    <w:p>
+      <w:pPr>
+        <w:spacing w:after="0"/>
+      </w:pPr>
+    </w:p>
+    <w:p>
+      <w:pPr>
+        <w:spacing w:after="0"/>
+      </w:pPr>
+    </w:p>
+    <w:p>
+      <w:pPr>
+        <w:spacing w:after="0"/>
+      </w:pPr>
+    </w:p>
+    <w:p>
+      <w:pPr>
+        <w:spacing w:after="0"/>
+      </w:pPr>
+    </w:p>
+    <w:p>
+      <w:pPr>
+        <w:spacing w:after="0"/>
+      </w:pPr>
+    </w:p>
+    <w:p>
+      <w:pPr>
+        <w:spacing w:after="0"/>
+      </w:pPr>
+    </w:p>
+    <w:p>
+      <w:pPr>
+        <w:spacing w:after="0"/>
+      </w:pPr>
     </w:p>
     <w:p>
       <w:pPr>
@@ -410,6 +458,127 @@
           <w:color w:val="FF0000"/>
         </w:rPr>
         <w:lastRenderedPageBreak/>
+        <w:t xml:space="preserve">5. PROJECT OBJECTIVES </w:t>
+      </w:r>
+    </w:p>
+    <w:p>
+      <w:pPr>
+        <w:spacing w:after="0"/>
+      </w:pPr>
+      <w:r>
+        <w:t>Create a Node Server</w:t>
+      </w:r>
+    </w:p>
+    <w:p>
+      <w:pPr>
+        <w:spacing w:after="0"/>
+      </w:pPr>
+      <w:r>
+        <w:t>Create a single page angular app</w:t>
+      </w:r>
+    </w:p>
+    <w:p>
+      <w:pPr>
+        <w:spacing w:after="0"/>
+      </w:pPr>
+      <w:r>
+        <w:t>Connect to a database</w:t>
+      </w:r>
+    </w:p>
+    <w:p>
+      <w:pPr>
+        <w:spacing w:after="0"/>
+      </w:pPr>
+      <w:r>
+        <w:t xml:space="preserve">Set up test automation </w:t>
+      </w:r>
+      <w:r>
+        <w:t>(</w:t>
+      </w:r>
+      <w:r>
+        <w:t>unit and end to end</w:t>
+      </w:r>
+      <w:r>
+        <w:t>)</w:t>
+      </w:r>
+    </w:p>
+    <w:p>
+      <w:pPr>
+        <w:spacing w:after="0"/>
+      </w:pPr>
+      <w:r>
+        <w:t>Set up Task runners for building, publishing app, running tests</w:t>
+      </w:r>
+    </w:p>
+    <w:p>
+      <w:pPr>
+        <w:spacing w:after="0"/>
+      </w:pPr>
+      <w:r>
+        <w:t>Host app somewhere (college?)</w:t>
+      </w:r>
+    </w:p>
+    <w:p>
+      <w:pPr>
+        <w:spacing w:after="0"/>
+      </w:pPr>
+      <w:r>
+        <w:t xml:space="preserve">Use </w:t>
+      </w:r>
+      <w:r>
+        <w:t>Continuous</w:t>
+      </w:r>
+      <w:r>
+        <w:t xml:space="preserve"> integration (Jenkins to preform builds)</w:t>
+      </w:r>
+    </w:p>
+    <w:p>
+      <w:pPr>
+        <w:spacing w:after="0"/>
+      </w:pPr>
+      <w:r>
+        <w:t xml:space="preserve">Document the steps taken </w:t>
+      </w:r>
+    </w:p>
+    <w:p>
+      <w:pPr>
+        <w:spacing w:after="0"/>
+      </w:pPr>
+      <w:r>
+        <w:t xml:space="preserve">Using </w:t>
+      </w:r>
+      <w:proofErr w:type="spellStart"/>
+      <w:r>
+        <w:t>Git</w:t>
+      </w:r>
+      <w:proofErr w:type="spellEnd"/>
+      <w:r>
+        <w:t xml:space="preserve"> as version control</w:t>
+      </w:r>
+    </w:p>
+    <w:p>
+      <w:pPr>
+        <w:spacing w:after="0"/>
+      </w:pPr>
+    </w:p>
+    <w:p>
+      <w:pPr>
+        <w:spacing w:after="0"/>
+      </w:pPr>
+    </w:p>
+    <w:p>
+      <w:pPr>
+        <w:spacing w:after="0"/>
+        <w:rPr>
+          <w:b/>
+          <w:color w:val="FF0000"/>
+        </w:rPr>
+      </w:pPr>
+      <w:r>
+        <w:rPr>
+          <w:b/>
+          <w:color w:val="FF0000"/>
+        </w:rPr>
         <w:t xml:space="preserve">6. TECHNOLOGIES </w:t>
       </w:r>
     </w:p>
@@ -449,9 +618,11 @@
       <w:pPr>
         <w:spacing w:after="0"/>
       </w:pPr>
+      <w:proofErr w:type="spellStart"/>
       <w:r>
         <w:t>Css</w:t>
       </w:r>
+      <w:proofErr w:type="spellEnd"/>
     </w:p>
     <w:p>
       <w:pPr>
@@ -473,9 +644,11 @@
       <w:pPr>
         <w:spacing w:after="0"/>
       </w:pPr>
+      <w:proofErr w:type="spellStart"/>
       <w:r>
         <w:t>Git</w:t>
       </w:r>
+      <w:proofErr w:type="spellEnd"/>
     </w:p>
     <w:p>
       <w:pPr>
@@ -508,6 +681,8 @@
       <w:r>
         <w:t>Jenkins</w:t>
       </w:r>
+      <w:bookmarkStart w:id="0" w:name="_GoBack"/>
+      <w:bookmarkEnd w:id="0"/>
     </w:p>
     <w:p>
       <w:pPr>
@@ -585,24 +760,66 @@
         <w:spacing w:after="0"/>
       </w:pPr>
       <w:r>
-        <w:t>- small proportion of instructions done</w:t>
-      </w:r>
-    </w:p>
-    <w:p>
-      <w:pPr>
-        <w:spacing w:after="0"/>
-      </w:pPr>
-    </w:p>
-    <w:p>
-      <w:pPr>
-        <w:spacing w:after="0"/>
-      </w:pPr>
-    </w:p>
-    <w:p>
-      <w:pPr>
-        <w:spacing w:after="0"/>
-      </w:pPr>
-      <w:r>
+        <w:t xml:space="preserve">- </w:t>
+      </w:r>
+      <w:r>
+        <w:t>small</w:t>
+      </w:r>
+      <w:r>
+        <w:t xml:space="preserve"> proportion of instructions done</w:t>
+      </w:r>
+    </w:p>
+    <w:p>
+      <w:pPr>
+        <w:spacing w:after="0"/>
+      </w:pPr>
+    </w:p>
+    <w:p>
+      <w:pPr>
+        <w:spacing w:after="0"/>
+      </w:pPr>
+    </w:p>
+    <w:p>
+      <w:pPr>
+        <w:spacing w:after="0"/>
+      </w:pPr>
+    </w:p>
+    <w:p>
+      <w:pPr>
+        <w:spacing w:after="0"/>
+      </w:pPr>
+    </w:p>
+    <w:p>
+      <w:pPr>
+        <w:spacing w:after="0"/>
+      </w:pPr>
+    </w:p>
+    <w:p>
+      <w:pPr>
+        <w:spacing w:after="0"/>
+      </w:pPr>
+    </w:p>
+    <w:p>
+      <w:pPr>
+        <w:spacing w:after="0"/>
+      </w:pPr>
+    </w:p>
+    <w:p>
+      <w:pPr>
+        <w:spacing w:after="0"/>
+      </w:pPr>
+    </w:p>
+    <w:p>
+      <w:pPr>
+        <w:spacing w:after="0"/>
+      </w:pPr>
+    </w:p>
+    <w:p>
+      <w:pPr>
+        <w:spacing w:after="0"/>
+      </w:pPr>
+      <w:r>
+        <w:lastRenderedPageBreak/>
         <w:t>Semester 2</w:t>
       </w:r>
     </w:p>
@@ -621,13 +838,19 @@
       <w:r>
         <w:t>-look into spark, IR, recommender system</w:t>
       </w:r>
-    </w:p>
-    <w:p>
-      <w:pPr>
-        <w:spacing w:after="0"/>
-      </w:pPr>
-      <w:r>
-        <w:t>-finish turotials</w:t>
+      <w:r>
+        <w:t xml:space="preserve"> or something along the lines of these</w:t>
+      </w:r>
+    </w:p>
+    <w:p>
+      <w:pPr>
+        <w:spacing w:after="0"/>
+      </w:pPr>
+      <w:r>
+        <w:t xml:space="preserve">-finish </w:t>
+      </w:r>
+      <w:r>
+        <w:t>tutorials</w:t>
       </w:r>
     </w:p>
     <w:p>
@@ -648,6 +871,14 @@
         <w:spacing w:after="0"/>
       </w:pPr>
       <w:r>
+        <w:t>Research into comp science element, start implementing</w:t>
+      </w:r>
+    </w:p>
+    <w:p>
+      <w:pPr>
+        <w:spacing w:after="0"/>
+      </w:pPr>
+      <w:r>
         <w:t>-</w:t>
       </w:r>
     </w:p>
@@ -668,6 +899,22 @@
       <w:pPr>
         <w:spacing w:after="0"/>
       </w:pPr>
+      <w:r>
+        <w:t>Tie up loose ends</w:t>
+      </w:r>
+    </w:p>
+    <w:p>
+      <w:pPr>
+        <w:spacing w:after="0"/>
+      </w:pPr>
+      <w:r>
+        <w:t>Ensure good start on report</w:t>
+      </w:r>
+    </w:p>
+    <w:p>
+      <w:pPr>
+        <w:spacing w:after="0"/>
+      </w:pPr>
     </w:p>
     <w:p>
       <w:pPr>
@@ -684,9 +931,16 @@
       <w:r>
         <w:t>-finish up &amp; polish</w:t>
       </w:r>
-      <w:r>
-        <w:br w:type="page"/>
-      </w:r>
+    </w:p>
+    <w:p>
+      <w:pPr>
+        <w:spacing w:after="0"/>
+      </w:pPr>
+    </w:p>
+    <w:p>
+      <w:pPr>
+        <w:spacing w:after="0"/>
+      </w:pPr>
     </w:p>
     <w:p>
       <w:pPr>
@@ -701,7 +955,6 @@
           <w:b/>
           <w:color w:val="FF0000"/>
         </w:rPr>
-        <w:lastRenderedPageBreak/>
         <w:t xml:space="preserve">8. PROJECT SCOPE </w:t>
       </w:r>
     </w:p>
@@ -715,7 +968,19 @@
         <w:spacing w:after="0"/>
       </w:pPr>
       <w:r>
-        <w:t xml:space="preserve">Quite large, since it will be encompassing all software related issues and terms creating a new project from scratch, database client side, server side, hosting, testing automation tutorials etc </w:t>
+        <w:t>Quite large, since it will be encompassing all software related issues and terms cr</w:t>
+      </w:r>
+      <w:r>
+        <w:t>eating a new project</w:t>
+      </w:r>
+      <w:r>
+        <w:t xml:space="preserve">, database client side, server side, hosting, testing automation tutorials </w:t>
+      </w:r>
+      <w:r>
+        <w:t>etc.</w:t>
+      </w:r>
+      <w:r>
+        <w:t xml:space="preserve"> </w:t>
       </w:r>
     </w:p>
     <w:p>
@@ -729,6 +994,9 @@
       </w:pPr>
       <w:r>
         <w:t>Creating a single page app with instructions &amp; guidelines and varying difficult of content</w:t>
+      </w:r>
+      <w:r>
+        <w:t>.</w:t>
       </w:r>
     </w:p>
     <w:p>
@@ -791,7 +1059,25 @@
         <w:spacing w:after="0"/>
       </w:pPr>
       <w:r>
-        <w:t>Constraint is time, I do have a fair bit of knowledge in this, but as it will get time to get all the components connected. Also the biggest part of time will be taken up researching before implemation and writing the tutorial/instructions.</w:t>
+        <w:t xml:space="preserve">Constraint is time, I do have a fair bit of knowledge in this, but as it will get time to get all the components connected. Also the biggest part of time will be taken up researching before </w:t>
+      </w:r>
+      <w:r>
+        <w:t>implementation</w:t>
+      </w:r>
+      <w:r>
+        <w:t xml:space="preserve"> </w:t>
+      </w:r>
+      <w:r>
+        <w:t>then going on to</w:t>
+      </w:r>
+      <w:r>
+        <w:t xml:space="preserve"> writing the tutorial</w:t>
+      </w:r>
+      <w:r>
+        <w:t>s</w:t>
+      </w:r>
+      <w:r>
+        <w:t>/instructions.</w:t>
       </w:r>
     </w:p>
     <w:p>
@@ -878,7 +1164,7 @@
 </file>
 
 <file path=word/endnotes.xml><?xml version="1.0" encoding="utf-8"?>
-<w:endnotes xmlns:wpc="http://schemas.microsoft.com/office/word/2010/wordprocessingCanvas" xmlns:cx="http://schemas.microsoft.com/office/drawing/2014/chartex" xmlns:cx1="http://schemas.microsoft.com/office/drawing/2015/9/8/chartex" xmlns:mc="http://schemas.openxmlformats.org/markup-compatibility/2006" xmlns:o="urn:schemas-microsoft-com:office:office" xmlns:r="http://schemas.openxmlformats.org/officeDocument/2006/relationships" xmlns:m="http://schemas.openxmlformats.org/officeDocument/2006/math" xmlns:v="urn:schemas-microsoft-com:vml" xmlns:wp14="http://schemas.microsoft.com/office/word/2010/wordprocessingDrawing" xmlns:wp="http://schemas.openxmlformats.org/drawingml/2006/wordprocessingDrawing" xmlns:w10="urn:schemas-microsoft-com:office:word" xmlns:w="http://schemas.openxmlformats.org/wordprocessingml/2006/main" xmlns:w14="http://schemas.microsoft.com/office/word/2010/wordml" xmlns:w15="http://schemas.microsoft.com/office/word/2012/wordml" xmlns:w16se="http://schemas.microsoft.com/office/word/2015/wordml/symex" xmlns:wpg="http://schemas.microsoft.com/office/word/2010/wordprocessingGroup" xmlns:wpi="http://schemas.microsoft.com/office/word/2010/wordprocessingInk" xmlns:wne="http://schemas.microsoft.com/office/word/2006/wordml" xmlns:wps="http://schemas.microsoft.com/office/word/2010/wordprocessingShape" mc:Ignorable="w14 w15 w16se wp14">
+<w:endnotes xmlns:wpc="http://schemas.microsoft.com/office/word/2010/wordprocessingCanvas" xmlns:cx="http://schemas.microsoft.com/office/drawing/2014/chartex" xmlns:cx1="http://schemas.microsoft.com/office/drawing/2015/9/8/chartex" xmlns:cx2="http://schemas.microsoft.com/office/drawing/2015/10/21/chartex" xmlns:mc="http://schemas.openxmlformats.org/markup-compatibility/2006" xmlns:o="urn:schemas-microsoft-com:office:office" xmlns:r="http://schemas.openxmlformats.org/officeDocument/2006/relationships" xmlns:m="http://schemas.openxmlformats.org/officeDocument/2006/math" xmlns:v="urn:schemas-microsoft-com:vml" xmlns:wp14="http://schemas.microsoft.com/office/word/2010/wordprocessingDrawing" xmlns:wp="http://schemas.openxmlformats.org/drawingml/2006/wordprocessingDrawing" xmlns:w10="urn:schemas-microsoft-com:office:word" xmlns:w="http://schemas.openxmlformats.org/wordprocessingml/2006/main" xmlns:w14="http://schemas.microsoft.com/office/word/2010/wordml" xmlns:w15="http://schemas.microsoft.com/office/word/2012/wordml" xmlns:w16se="http://schemas.microsoft.com/office/word/2015/wordml/symex" xmlns:wpg="http://schemas.microsoft.com/office/word/2010/wordprocessingGroup" xmlns:wpi="http://schemas.microsoft.com/office/word/2010/wordprocessingInk" xmlns:wne="http://schemas.microsoft.com/office/word/2006/wordml" xmlns:wps="http://schemas.microsoft.com/office/word/2010/wordprocessingShape" mc:Ignorable="w14 w15 w16se wp14">
   <w:endnote w:type="separator" w:id="-1">
     <w:p>
       <w:pPr>
@@ -903,7 +1189,7 @@
 </file>
 
 <file path=word/footer1.xml><?xml version="1.0" encoding="utf-8"?>
-<w:ftr xmlns:wpc="http://schemas.microsoft.com/office/word/2010/wordprocessingCanvas" xmlns:cx="http://schemas.microsoft.com/office/drawing/2014/chartex" xmlns:cx1="http://schemas.microsoft.com/office/drawing/2015/9/8/chartex" xmlns:mc="http://schemas.openxmlformats.org/markup-compatibility/2006" xmlns:o="urn:schemas-microsoft-com:office:office" xmlns:r="http://schemas.openxmlformats.org/officeDocument/2006/relationships" xmlns:m="http://schemas.openxmlformats.org/officeDocument/2006/math" xmlns:v="urn:schemas-microsoft-com:vml" xmlns:wp14="http://schemas.microsoft.com/office/word/2010/wordprocessingDrawing" xmlns:wp="http://schemas.openxmlformats.org/drawingml/2006/wordprocessingDrawing" xmlns:w10="urn:schemas-microsoft-com:office:word" xmlns:w="http://schemas.openxmlformats.org/wordprocessingml/2006/main" xmlns:w14="http://schemas.microsoft.com/office/word/2010/wordml" xmlns:w15="http://schemas.microsoft.com/office/word/2012/wordml" xmlns:w16se="http://schemas.microsoft.com/office/word/2015/wordml/symex" xmlns:wpg="http://schemas.microsoft.com/office/word/2010/wordprocessingGroup" xmlns:wpi="http://schemas.microsoft.com/office/word/2010/wordprocessingInk" xmlns:wne="http://schemas.microsoft.com/office/word/2006/wordml" xmlns:wps="http://schemas.microsoft.com/office/word/2010/wordprocessingShape" mc:Ignorable="w14 w15 w16se wp14">
+<w:ftr xmlns:wpc="http://schemas.microsoft.com/office/word/2010/wordprocessingCanvas" xmlns:cx="http://schemas.microsoft.com/office/drawing/2014/chartex" xmlns:cx1="http://schemas.microsoft.com/office/drawing/2015/9/8/chartex" xmlns:cx2="http://schemas.microsoft.com/office/drawing/2015/10/21/chartex" xmlns:mc="http://schemas.openxmlformats.org/markup-compatibility/2006" xmlns:o="urn:schemas-microsoft-com:office:office" xmlns:r="http://schemas.openxmlformats.org/officeDocument/2006/relationships" xmlns:m="http://schemas.openxmlformats.org/officeDocument/2006/math" xmlns:v="urn:schemas-microsoft-com:vml" xmlns:wp14="http://schemas.microsoft.com/office/word/2010/wordprocessingDrawing" xmlns:wp="http://schemas.openxmlformats.org/drawingml/2006/wordprocessingDrawing" xmlns:w10="urn:schemas-microsoft-com:office:word" xmlns:w="http://schemas.openxmlformats.org/wordprocessingml/2006/main" xmlns:w14="http://schemas.microsoft.com/office/word/2010/wordml" xmlns:w15="http://schemas.microsoft.com/office/word/2012/wordml" xmlns:w16se="http://schemas.microsoft.com/office/word/2015/wordml/symex" xmlns:wpg="http://schemas.microsoft.com/office/word/2010/wordprocessingGroup" xmlns:wpi="http://schemas.microsoft.com/office/word/2010/wordprocessingInk" xmlns:wne="http://schemas.microsoft.com/office/word/2006/wordml" xmlns:wps="http://schemas.microsoft.com/office/word/2010/wordprocessingShape" mc:Ignorable="w14 w15 w16se wp14">
   <w:p>
     <w:pPr>
       <w:pStyle w:val="Footer"/>
@@ -913,7 +1199,7 @@
 </file>
 
 <file path=word/footer2.xml><?xml version="1.0" encoding="utf-8"?>
-<w:ftr xmlns:wpc="http://schemas.microsoft.com/office/word/2010/wordprocessingCanvas" xmlns:cx="http://schemas.microsoft.com/office/drawing/2014/chartex" xmlns:cx1="http://schemas.microsoft.com/office/drawing/2015/9/8/chartex" xmlns:mc="http://schemas.openxmlformats.org/markup-compatibility/2006" xmlns:o="urn:schemas-microsoft-com:office:office" xmlns:r="http://schemas.openxmlformats.org/officeDocument/2006/relationships" xmlns:m="http://schemas.openxmlformats.org/officeDocument/2006/math" xmlns:v="urn:schemas-microsoft-com:vml" xmlns:wp14="http://schemas.microsoft.com/office/word/2010/wordprocessingDrawing" xmlns:wp="http://schemas.openxmlformats.org/drawingml/2006/wordprocessingDrawing" xmlns:w10="urn:schemas-microsoft-com:office:word" xmlns:w="http://schemas.openxmlformats.org/wordprocessingml/2006/main" xmlns:w14="http://schemas.microsoft.com/office/word/2010/wordml" xmlns:w15="http://schemas.microsoft.com/office/word/2012/wordml" xmlns:w16se="http://schemas.microsoft.com/office/word/2015/wordml/symex" xmlns:wpg="http://schemas.microsoft.com/office/word/2010/wordprocessingGroup" xmlns:wpi="http://schemas.microsoft.com/office/word/2010/wordprocessingInk" xmlns:wne="http://schemas.microsoft.com/office/word/2006/wordml" xmlns:wps="http://schemas.microsoft.com/office/word/2010/wordprocessingShape" mc:Ignorable="w14 w15 w16se wp14">
+<w:ftr xmlns:wpc="http://schemas.microsoft.com/office/word/2010/wordprocessingCanvas" xmlns:cx="http://schemas.microsoft.com/office/drawing/2014/chartex" xmlns:cx1="http://schemas.microsoft.com/office/drawing/2015/9/8/chartex" xmlns:cx2="http://schemas.microsoft.com/office/drawing/2015/10/21/chartex" xmlns:mc="http://schemas.openxmlformats.org/markup-compatibility/2006" xmlns:o="urn:schemas-microsoft-com:office:office" xmlns:r="http://schemas.openxmlformats.org/officeDocument/2006/relationships" xmlns:m="http://schemas.openxmlformats.org/officeDocument/2006/math" xmlns:v="urn:schemas-microsoft-com:vml" xmlns:wp14="http://schemas.microsoft.com/office/word/2010/wordprocessingDrawing" xmlns:wp="http://schemas.openxmlformats.org/drawingml/2006/wordprocessingDrawing" xmlns:w10="urn:schemas-microsoft-com:office:word" xmlns:w="http://schemas.openxmlformats.org/wordprocessingml/2006/main" xmlns:w14="http://schemas.microsoft.com/office/word/2010/wordml" xmlns:w15="http://schemas.microsoft.com/office/word/2012/wordml" xmlns:w16se="http://schemas.microsoft.com/office/word/2015/wordml/symex" xmlns:wpg="http://schemas.microsoft.com/office/word/2010/wordprocessingGroup" xmlns:wpi="http://schemas.microsoft.com/office/word/2010/wordprocessingInk" xmlns:wne="http://schemas.microsoft.com/office/word/2006/wordml" xmlns:wps="http://schemas.microsoft.com/office/word/2010/wordprocessingShape" mc:Ignorable="w14 w15 w16se wp14">
   <w:p>
     <w:pPr>
       <w:pStyle w:val="Footer"/>
@@ -923,7 +1209,7 @@
 </file>
 
 <file path=word/footer3.xml><?xml version="1.0" encoding="utf-8"?>
-<w:ftr xmlns:wpc="http://schemas.microsoft.com/office/word/2010/wordprocessingCanvas" xmlns:cx="http://schemas.microsoft.com/office/drawing/2014/chartex" xmlns:cx1="http://schemas.microsoft.com/office/drawing/2015/9/8/chartex" xmlns:mc="http://schemas.openxmlformats.org/markup-compatibility/2006" xmlns:o="urn:schemas-microsoft-com:office:office" xmlns:r="http://schemas.openxmlformats.org/officeDocument/2006/relationships" xmlns:m="http://schemas.openxmlformats.org/officeDocument/2006/math" xmlns:v="urn:schemas-microsoft-com:vml" xmlns:wp14="http://schemas.microsoft.com/office/word/2010/wordprocessingDrawing" xmlns:wp="http://schemas.openxmlformats.org/drawingml/2006/wordprocessingDrawing" xmlns:w10="urn:schemas-microsoft-com:office:word" xmlns:w="http://schemas.openxmlformats.org/wordprocessingml/2006/main" xmlns:w14="http://schemas.microsoft.com/office/word/2010/wordml" xmlns:w15="http://schemas.microsoft.com/office/word/2012/wordml" xmlns:w16se="http://schemas.microsoft.com/office/word/2015/wordml/symex" xmlns:wpg="http://schemas.microsoft.com/office/word/2010/wordprocessingGroup" xmlns:wpi="http://schemas.microsoft.com/office/word/2010/wordprocessingInk" xmlns:wne="http://schemas.microsoft.com/office/word/2006/wordml" xmlns:wps="http://schemas.microsoft.com/office/word/2010/wordprocessingShape" mc:Ignorable="w14 w15 w16se wp14">
+<w:ftr xmlns:wpc="http://schemas.microsoft.com/office/word/2010/wordprocessingCanvas" xmlns:cx="http://schemas.microsoft.com/office/drawing/2014/chartex" xmlns:cx1="http://schemas.microsoft.com/office/drawing/2015/9/8/chartex" xmlns:cx2="http://schemas.microsoft.com/office/drawing/2015/10/21/chartex" xmlns:mc="http://schemas.openxmlformats.org/markup-compatibility/2006" xmlns:o="urn:schemas-microsoft-com:office:office" xmlns:r="http://schemas.openxmlformats.org/officeDocument/2006/relationships" xmlns:m="http://schemas.openxmlformats.org/officeDocument/2006/math" xmlns:v="urn:schemas-microsoft-com:vml" xmlns:wp14="http://schemas.microsoft.com/office/word/2010/wordprocessingDrawing" xmlns:wp="http://schemas.openxmlformats.org/drawingml/2006/wordprocessingDrawing" xmlns:w10="urn:schemas-microsoft-com:office:word" xmlns:w="http://schemas.openxmlformats.org/wordprocessingml/2006/main" xmlns:w14="http://schemas.microsoft.com/office/word/2010/wordml" xmlns:w15="http://schemas.microsoft.com/office/word/2012/wordml" xmlns:w16se="http://schemas.microsoft.com/office/word/2015/wordml/symex" xmlns:wpg="http://schemas.microsoft.com/office/word/2010/wordprocessingGroup" xmlns:wpi="http://schemas.microsoft.com/office/word/2010/wordprocessingInk" xmlns:wne="http://schemas.microsoft.com/office/word/2006/wordml" xmlns:wps="http://schemas.microsoft.com/office/word/2010/wordprocessingShape" mc:Ignorable="w14 w15 w16se wp14">
   <w:p>
     <w:pPr>
       <w:pStyle w:val="Footer"/>
@@ -933,7 +1219,7 @@
 </file>
 
 <file path=word/footnotes.xml><?xml version="1.0" encoding="utf-8"?>
-<w:footnotes xmlns:wpc="http://schemas.microsoft.com/office/word/2010/wordprocessingCanvas" xmlns:cx="http://schemas.microsoft.com/office/drawing/2014/chartex" xmlns:cx1="http://schemas.microsoft.com/office/drawing/2015/9/8/chartex" xmlns:mc="http://schemas.openxmlformats.org/markup-compatibility/2006" xmlns:o="urn:schemas-microsoft-com:office:office" xmlns:r="http://schemas.openxmlformats.org/officeDocument/2006/relationships" xmlns:m="http://schemas.openxmlformats.org/officeDocument/2006/math" xmlns:v="urn:schemas-microsoft-com:vml" xmlns:wp14="http://schemas.microsoft.com/office/word/2010/wordprocessingDrawing" xmlns:wp="http://schemas.openxmlformats.org/drawingml/2006/wordprocessingDrawing" xmlns:w10="urn:schemas-microsoft-com:office:word" xmlns:w="http://schemas.openxmlformats.org/wordprocessingml/2006/main" xmlns:w14="http://schemas.microsoft.com/office/word/2010/wordml" xmlns:w15="http://schemas.microsoft.com/office/word/2012/wordml" xmlns:w16se="http://schemas.microsoft.com/office/word/2015/wordml/symex" xmlns:wpg="http://schemas.microsoft.com/office/word/2010/wordprocessingGroup" xmlns:wpi="http://schemas.microsoft.com/office/word/2010/wordprocessingInk" xmlns:wne="http://schemas.microsoft.com/office/word/2006/wordml" xmlns:wps="http://schemas.microsoft.com/office/word/2010/wordprocessingShape" mc:Ignorable="w14 w15 w16se wp14">
+<w:footnotes xmlns:wpc="http://schemas.microsoft.com/office/word/2010/wordprocessingCanvas" xmlns:cx="http://schemas.microsoft.com/office/drawing/2014/chartex" xmlns:cx1="http://schemas.microsoft.com/office/drawing/2015/9/8/chartex" xmlns:cx2="http://schemas.microsoft.com/office/drawing/2015/10/21/chartex" xmlns:mc="http://schemas.openxmlformats.org/markup-compatibility/2006" xmlns:o="urn:schemas-microsoft-com:office:office" xmlns:r="http://schemas.openxmlformats.org/officeDocument/2006/relationships" xmlns:m="http://schemas.openxmlformats.org/officeDocument/2006/math" xmlns:v="urn:schemas-microsoft-com:vml" xmlns:wp14="http://schemas.microsoft.com/office/word/2010/wordprocessingDrawing" xmlns:wp="http://schemas.openxmlformats.org/drawingml/2006/wordprocessingDrawing" xmlns:w10="urn:schemas-microsoft-com:office:word" xmlns:w="http://schemas.openxmlformats.org/wordprocessingml/2006/main" xmlns:w14="http://schemas.microsoft.com/office/word/2010/wordml" xmlns:w15="http://schemas.microsoft.com/office/word/2012/wordml" xmlns:w16se="http://schemas.microsoft.com/office/word/2015/wordml/symex" xmlns:wpg="http://schemas.microsoft.com/office/word/2010/wordprocessingGroup" xmlns:wpi="http://schemas.microsoft.com/office/word/2010/wordprocessingInk" xmlns:wne="http://schemas.microsoft.com/office/word/2006/wordml" xmlns:wps="http://schemas.microsoft.com/office/word/2010/wordprocessingShape" mc:Ignorable="w14 w15 w16se wp14">
   <w:footnote w:type="separator" w:id="-1">
     <w:p>
       <w:pPr>
@@ -958,7 +1244,7 @@
 </file>
 
 <file path=word/header1.xml><?xml version="1.0" encoding="utf-8"?>
-<w:hdr xmlns:wpc="http://schemas.microsoft.com/office/word/2010/wordprocessingCanvas" xmlns:cx="http://schemas.microsoft.com/office/drawing/2014/chartex" xmlns:cx1="http://schemas.microsoft.com/office/drawing/2015/9/8/chartex" xmlns:mc="http://schemas.openxmlformats.org/markup-compatibility/2006" xmlns:o="urn:schemas-microsoft-com:office:office" xmlns:r="http://schemas.openxmlformats.org/officeDocument/2006/relationships" xmlns:m="http://schemas.openxmlformats.org/officeDocument/2006/math" xmlns:v="urn:schemas-microsoft-com:vml" xmlns:wp14="http://schemas.microsoft.com/office/word/2010/wordprocessingDrawing" xmlns:wp="http://schemas.openxmlformats.org/drawingml/2006/wordprocessingDrawing" xmlns:w10="urn:schemas-microsoft-com:office:word" xmlns:w="http://schemas.openxmlformats.org/wordprocessingml/2006/main" xmlns:w14="http://schemas.microsoft.com/office/word/2010/wordml" xmlns:w15="http://schemas.microsoft.com/office/word/2012/wordml" xmlns:w16se="http://schemas.microsoft.com/office/word/2015/wordml/symex" xmlns:wpg="http://schemas.microsoft.com/office/word/2010/wordprocessingGroup" xmlns:wpi="http://schemas.microsoft.com/office/word/2010/wordprocessingInk" xmlns:wne="http://schemas.microsoft.com/office/word/2006/wordml" xmlns:wps="http://schemas.microsoft.com/office/word/2010/wordprocessingShape" mc:Ignorable="w14 w15 w16se wp14">
+<w:hdr xmlns:wpc="http://schemas.microsoft.com/office/word/2010/wordprocessingCanvas" xmlns:cx="http://schemas.microsoft.com/office/drawing/2014/chartex" xmlns:cx1="http://schemas.microsoft.com/office/drawing/2015/9/8/chartex" xmlns:cx2="http://schemas.microsoft.com/office/drawing/2015/10/21/chartex" xmlns:mc="http://schemas.openxmlformats.org/markup-compatibility/2006" xmlns:o="urn:schemas-microsoft-com:office:office" xmlns:r="http://schemas.openxmlformats.org/officeDocument/2006/relationships" xmlns:m="http://schemas.openxmlformats.org/officeDocument/2006/math" xmlns:v="urn:schemas-microsoft-com:vml" xmlns:wp14="http://schemas.microsoft.com/office/word/2010/wordprocessingDrawing" xmlns:wp="http://schemas.openxmlformats.org/drawingml/2006/wordprocessingDrawing" xmlns:w10="urn:schemas-microsoft-com:office:word" xmlns:w="http://schemas.openxmlformats.org/wordprocessingml/2006/main" xmlns:w14="http://schemas.microsoft.com/office/word/2010/wordml" xmlns:w15="http://schemas.microsoft.com/office/word/2012/wordml" xmlns:w16se="http://schemas.microsoft.com/office/word/2015/wordml/symex" xmlns:wpg="http://schemas.microsoft.com/office/word/2010/wordprocessingGroup" xmlns:wpi="http://schemas.microsoft.com/office/word/2010/wordprocessingInk" xmlns:wne="http://schemas.microsoft.com/office/word/2006/wordml" xmlns:wps="http://schemas.microsoft.com/office/word/2010/wordprocessingShape" mc:Ignorable="w14 w15 w16se wp14">
   <w:p>
     <w:pPr>
       <w:pStyle w:val="Header"/>
@@ -968,7 +1254,7 @@
 </file>
 
 <file path=word/header2.xml><?xml version="1.0" encoding="utf-8"?>
-<w:hdr xmlns:wpc="http://schemas.microsoft.com/office/word/2010/wordprocessingCanvas" xmlns:cx="http://schemas.microsoft.com/office/drawing/2014/chartex" xmlns:cx1="http://schemas.microsoft.com/office/drawing/2015/9/8/chartex" xmlns:mc="http://schemas.openxmlformats.org/markup-compatibility/2006" xmlns:o="urn:schemas-microsoft-com:office:office" xmlns:r="http://schemas.openxmlformats.org/officeDocument/2006/relationships" xmlns:m="http://schemas.openxmlformats.org/officeDocument/2006/math" xmlns:v="urn:schemas-microsoft-com:vml" xmlns:wp14="http://schemas.microsoft.com/office/word/2010/wordprocessingDrawing" xmlns:wp="http://schemas.openxmlformats.org/drawingml/2006/wordprocessingDrawing" xmlns:w10="urn:schemas-microsoft-com:office:word" xmlns:w="http://schemas.openxmlformats.org/wordprocessingml/2006/main" xmlns:w14="http://schemas.microsoft.com/office/word/2010/wordml" xmlns:w15="http://schemas.microsoft.com/office/word/2012/wordml" xmlns:w16se="http://schemas.microsoft.com/office/word/2015/wordml/symex" xmlns:wpg="http://schemas.microsoft.com/office/word/2010/wordprocessingGroup" xmlns:wpi="http://schemas.microsoft.com/office/word/2010/wordprocessingInk" xmlns:wne="http://schemas.microsoft.com/office/word/2006/wordml" xmlns:wps="http://schemas.microsoft.com/office/word/2010/wordprocessingShape" mc:Ignorable="w14 w15 w16se wp14">
+<w:hdr xmlns:wpc="http://schemas.microsoft.com/office/word/2010/wordprocessingCanvas" xmlns:cx="http://schemas.microsoft.com/office/drawing/2014/chartex" xmlns:cx1="http://schemas.microsoft.com/office/drawing/2015/9/8/chartex" xmlns:cx2="http://schemas.microsoft.com/office/drawing/2015/10/21/chartex" xmlns:mc="http://schemas.openxmlformats.org/markup-compatibility/2006" xmlns:o="urn:schemas-microsoft-com:office:office" xmlns:r="http://schemas.openxmlformats.org/officeDocument/2006/relationships" xmlns:m="http://schemas.openxmlformats.org/officeDocument/2006/math" xmlns:v="urn:schemas-microsoft-com:vml" xmlns:wp14="http://schemas.microsoft.com/office/word/2010/wordprocessingDrawing" xmlns:wp="http://schemas.openxmlformats.org/drawingml/2006/wordprocessingDrawing" xmlns:w10="urn:schemas-microsoft-com:office:word" xmlns:w="http://schemas.openxmlformats.org/wordprocessingml/2006/main" xmlns:w14="http://schemas.microsoft.com/office/word/2010/wordml" xmlns:w15="http://schemas.microsoft.com/office/word/2012/wordml" xmlns:w16se="http://schemas.microsoft.com/office/word/2015/wordml/symex" xmlns:wpg="http://schemas.microsoft.com/office/word/2010/wordprocessingGroup" xmlns:wpi="http://schemas.microsoft.com/office/word/2010/wordprocessingInk" xmlns:wne="http://schemas.microsoft.com/office/word/2006/wordml" xmlns:wps="http://schemas.microsoft.com/office/word/2010/wordprocessingShape" mc:Ignorable="w14 w15 w16se wp14">
   <w:p>
     <w:pPr>
       <w:pStyle w:val="Header"/>
@@ -976,14 +1262,12 @@
     <w:r>
       <w:t>James O’Meara 13715519</w:t>
     </w:r>
-    <w:bookmarkStart w:id="0" w:name="_GoBack"/>
-    <w:bookmarkEnd w:id="0"/>
   </w:p>
 </w:hdr>
 </file>
 
 <file path=word/header3.xml><?xml version="1.0" encoding="utf-8"?>
-<w:hdr xmlns:wpc="http://schemas.microsoft.com/office/word/2010/wordprocessingCanvas" xmlns:cx="http://schemas.microsoft.com/office/drawing/2014/chartex" xmlns:cx1="http://schemas.microsoft.com/office/drawing/2015/9/8/chartex" xmlns:mc="http://schemas.openxmlformats.org/markup-compatibility/2006" xmlns:o="urn:schemas-microsoft-com:office:office" xmlns:r="http://schemas.openxmlformats.org/officeDocument/2006/relationships" xmlns:m="http://schemas.openxmlformats.org/officeDocument/2006/math" xmlns:v="urn:schemas-microsoft-com:vml" xmlns:wp14="http://schemas.microsoft.com/office/word/2010/wordprocessingDrawing" xmlns:wp="http://schemas.openxmlformats.org/drawingml/2006/wordprocessingDrawing" xmlns:w10="urn:schemas-microsoft-com:office:word" xmlns:w="http://schemas.openxmlformats.org/wordprocessingml/2006/main" xmlns:w14="http://schemas.microsoft.com/office/word/2010/wordml" xmlns:w15="http://schemas.microsoft.com/office/word/2012/wordml" xmlns:w16se="http://schemas.microsoft.com/office/word/2015/wordml/symex" xmlns:wpg="http://schemas.microsoft.com/office/word/2010/wordprocessingGroup" xmlns:wpi="http://schemas.microsoft.com/office/word/2010/wordprocessingInk" xmlns:wne="http://schemas.microsoft.com/office/word/2006/wordml" xmlns:wps="http://schemas.microsoft.com/office/word/2010/wordprocessingShape" mc:Ignorable="w14 w15 w16se wp14">
+<w:hdr xmlns:wpc="http://schemas.microsoft.com/office/word/2010/wordprocessingCanvas" xmlns:cx="http://schemas.microsoft.com/office/drawing/2014/chartex" xmlns:cx1="http://schemas.microsoft.com/office/drawing/2015/9/8/chartex" xmlns:cx2="http://schemas.microsoft.com/office/drawing/2015/10/21/chartex" xmlns:mc="http://schemas.openxmlformats.org/markup-compatibility/2006" xmlns:o="urn:schemas-microsoft-com:office:office" xmlns:r="http://schemas.openxmlformats.org/officeDocument/2006/relationships" xmlns:m="http://schemas.openxmlformats.org/officeDocument/2006/math" xmlns:v="urn:schemas-microsoft-com:vml" xmlns:wp14="http://schemas.microsoft.com/office/word/2010/wordprocessingDrawing" xmlns:wp="http://schemas.openxmlformats.org/drawingml/2006/wordprocessingDrawing" xmlns:w10="urn:schemas-microsoft-com:office:word" xmlns:w="http://schemas.openxmlformats.org/wordprocessingml/2006/main" xmlns:w14="http://schemas.microsoft.com/office/word/2010/wordml" xmlns:w15="http://schemas.microsoft.com/office/word/2012/wordml" xmlns:w16se="http://schemas.microsoft.com/office/word/2015/wordml/symex" xmlns:wpg="http://schemas.microsoft.com/office/word/2010/wordprocessingGroup" xmlns:wpi="http://schemas.microsoft.com/office/word/2010/wordprocessingInk" xmlns:wne="http://schemas.microsoft.com/office/word/2006/wordml" xmlns:wps="http://schemas.microsoft.com/office/word/2010/wordprocessingShape" mc:Ignorable="w14 w15 w16se wp14">
   <w:p>
     <w:pPr>
       <w:pStyle w:val="Header"/>
@@ -993,7 +1277,7 @@
 </file>
 
 <file path=word/numbering.xml><?xml version="1.0" encoding="utf-8"?>
-<w:numbering xmlns:wpc="http://schemas.microsoft.com/office/word/2010/wordprocessingCanvas" xmlns:cx="http://schemas.microsoft.com/office/drawing/2014/chartex" xmlns:cx1="http://schemas.microsoft.com/office/drawing/2015/9/8/chartex" xmlns:mc="http://schemas.openxmlformats.org/markup-compatibility/2006" xmlns:o="urn:schemas-microsoft-com:office:office" xmlns:r="http://schemas.openxmlformats.org/officeDocument/2006/relationships" xmlns:m="http://schemas.openxmlformats.org/officeDocument/2006/math" xmlns:v="urn:schemas-microsoft-com:vml" xmlns:wp14="http://schemas.microsoft.com/office/word/2010/wordprocessingDrawing" xmlns:wp="http://schemas.openxmlformats.org/drawingml/2006/wordprocessingDrawing" xmlns:w10="urn:schemas-microsoft-com:office:word" xmlns:w="http://schemas.openxmlformats.org/wordprocessingml/2006/main" xmlns:w14="http://schemas.microsoft.com/office/word/2010/wordml" xmlns:w15="http://schemas.microsoft.com/office/word/2012/wordml" xmlns:w16se="http://schemas.microsoft.com/office/word/2015/wordml/symex" xmlns:wpg="http://schemas.microsoft.com/office/word/2010/wordprocessingGroup" xmlns:wpi="http://schemas.microsoft.com/office/word/2010/wordprocessingInk" xmlns:wne="http://schemas.microsoft.com/office/word/2006/wordml" xmlns:wps="http://schemas.microsoft.com/office/word/2010/wordprocessingShape" mc:Ignorable="w14 w15 w16se wp14">
+<w:numbering xmlns:wpc="http://schemas.microsoft.com/office/word/2010/wordprocessingCanvas" xmlns:cx="http://schemas.microsoft.com/office/drawing/2014/chartex" xmlns:cx1="http://schemas.microsoft.com/office/drawing/2015/9/8/chartex" xmlns:cx2="http://schemas.microsoft.com/office/drawing/2015/10/21/chartex" xmlns:mc="http://schemas.openxmlformats.org/markup-compatibility/2006" xmlns:o="urn:schemas-microsoft-com:office:office" xmlns:r="http://schemas.openxmlformats.org/officeDocument/2006/relationships" xmlns:m="http://schemas.openxmlformats.org/officeDocument/2006/math" xmlns:v="urn:schemas-microsoft-com:vml" xmlns:wp14="http://schemas.microsoft.com/office/word/2010/wordprocessingDrawing" xmlns:wp="http://schemas.openxmlformats.org/drawingml/2006/wordprocessingDrawing" xmlns:w10="urn:schemas-microsoft-com:office:word" xmlns:w="http://schemas.openxmlformats.org/wordprocessingml/2006/main" xmlns:w14="http://schemas.microsoft.com/office/word/2010/wordml" xmlns:w15="http://schemas.microsoft.com/office/word/2012/wordml" xmlns:w16se="http://schemas.microsoft.com/office/word/2015/wordml/symex" xmlns:wpg="http://schemas.microsoft.com/office/word/2010/wordprocessingGroup" xmlns:wpi="http://schemas.microsoft.com/office/word/2010/wordprocessingInk" xmlns:wne="http://schemas.microsoft.com/office/word/2006/wordml" xmlns:wps="http://schemas.microsoft.com/office/word/2010/wordprocessingShape" mc:Ignorable="w14 w15 w16se wp14">
   <w:abstractNum w:abstractNumId="0" w15:restartNumberingAfterBreak="0">
     <w:nsid w:val="1C4A02C1"/>
     <w:multiLevelType w:val="hybridMultilevel"/>
@@ -1478,7 +1762,7 @@
       </w:pPr>
     </w:pPrDefault>
   </w:docDefaults>
-  <w:latentStyles w:defLockedState="0" w:defUIPriority="99" w:defSemiHidden="0" w:defUnhideWhenUsed="0" w:defQFormat="0" w:count="371">
+  <w:latentStyles w:defLockedState="0" w:defUIPriority="99" w:defSemiHidden="0" w:defUnhideWhenUsed="0" w:defQFormat="0" w:count="372">
     <w:lsdException w:name="Normal" w:uiPriority="0" w:qFormat="1"/>
     <w:lsdException w:name="heading 1" w:uiPriority="9" w:qFormat="1"/>
     <w:lsdException w:name="heading 2" w:semiHidden="1" w:uiPriority="9" w:unhideWhenUsed="1" w:qFormat="1"/>
@@ -1584,7 +1868,6 @@
     <w:lsdException w:name="HTML Sample" w:semiHidden="1" w:unhideWhenUsed="1"/>
     <w:lsdException w:name="HTML Typewriter" w:semiHidden="1" w:unhideWhenUsed="1"/>
     <w:lsdException w:name="HTML Variable" w:semiHidden="1" w:unhideWhenUsed="1"/>
-    <w:lsdException w:name="Normal Table" w:semiHidden="1" w:unhideWhenUsed="1"/>
     <w:lsdException w:name="annotation subject" w:semiHidden="1" w:unhideWhenUsed="1"/>
     <w:lsdException w:name="No List" w:semiHidden="1" w:unhideWhenUsed="1"/>
     <w:lsdException w:name="Outline List 1" w:semiHidden="1" w:unhideWhenUsed="1"/>
@@ -1631,10 +1914,8 @@
     <w:lsdException w:name="Table Subtle 2" w:semiHidden="1" w:unhideWhenUsed="1"/>
     <w:lsdException w:name="Table Web 1" w:semiHidden="1" w:unhideWhenUsed="1"/>
     <w:lsdException w:name="Table Web 2" w:semiHidden="1" w:unhideWhenUsed="1"/>
-    <w:lsdException w:name="Table Web 3" w:semiHidden="1" w:unhideWhenUsed="1"/>
     <w:lsdException w:name="Balloon Text" w:semiHidden="1" w:unhideWhenUsed="1"/>
     <w:lsdException w:name="Table Grid" w:uiPriority="39"/>
-    <w:lsdException w:name="Table Theme" w:semiHidden="1" w:unhideWhenUsed="1"/>
     <w:lsdException w:name="Placeholder Text" w:semiHidden="1"/>
     <w:lsdException w:name="No Spacing" w:uiPriority="1" w:qFormat="1"/>
     <w:lsdException w:name="Light Shading" w:uiPriority="60"/>
@@ -1850,6 +2131,7 @@
     <w:lsdException w:name="List Table 5 Dark Accent 6" w:uiPriority="50"/>
     <w:lsdException w:name="List Table 6 Colorful Accent 6" w:uiPriority="51"/>
     <w:lsdException w:name="List Table 7 Colorful Accent 6" w:uiPriority="52"/>
+    <w:lsdException w:name="Mention" w:semiHidden="1" w:unhideWhenUsed="1"/>
   </w:latentStyles>
   <w:style w:type="paragraph" w:default="1" w:styleId="Normal">
     <w:name w:val="Normal"/>

</xml_diff>